<commit_message>
Made minor change to P5JS doc
</commit_message>
<xml_diff>
--- a/P5JS.docx
+++ b/P5JS.docx
@@ -93,15 +93,41 @@
           <w:sz w:val="24"/>
           <w:szCs w:val="24"/>
         </w:rPr>
-        <w:t xml:space="preserve"> </w:t>
-      </w:r>
-      <w:r>
-        <w:rPr>
-          <w:sz w:val="24"/>
-          <w:szCs w:val="24"/>
-        </w:rPr>
-        <w:t>npm i -g p5js</w:t>
-      </w:r>
+        <w:t xml:space="preserve"> npm i -g p5js</w:t>
+      </w:r>
+    </w:p>
+    <w:p>
+      <w:pPr>
+        <w:rPr>
+          <w:sz w:val="24"/>
+          <w:szCs w:val="24"/>
+        </w:rPr>
+      </w:pPr>
+    </w:p>
+    <w:p>
+      <w:pPr>
+        <w:rPr>
+          <w:sz w:val="24"/>
+          <w:szCs w:val="24"/>
+        </w:rPr>
+      </w:pPr>
+      <w:r>
+        <w:rPr>
+          <w:sz w:val="24"/>
+          <w:szCs w:val="24"/>
+        </w:rPr>
+        <w:t xml:space="preserve">If you rather use the online web editor instead of installing, please visit </w:t>
+      </w:r>
+      <w:hyperlink r:id="rId5" w:history="1">
+        <w:r>
+          <w:rPr>
+            <w:rStyle w:val="Hyperlink"/>
+            <w:sz w:val="24"/>
+            <w:szCs w:val="24"/>
+          </w:rPr>
+          <w:t>https://editor.p5js.org/</w:t>
+        </w:r>
+      </w:hyperlink>
     </w:p>
     <w:p>
       <w:pPr>
@@ -177,12 +203,6 @@
           <w:szCs w:val="24"/>
         </w:rPr>
         <w:tab/>
-      </w:r>
-      <w:r>
-        <w:rPr>
-          <w:sz w:val="24"/>
-          <w:szCs w:val="24"/>
-        </w:rPr>
         <w:t>C:\Users\shane\Sketches</w:t>
       </w:r>
     </w:p>
@@ -259,21 +279,7 @@
           <w:sz w:val="24"/>
           <w:szCs w:val="24"/>
         </w:rPr>
-        <w:t xml:space="preserve">p5js run fractalplant </w:t>
-      </w:r>
-      <w:r>
-        <w:rPr>
-          <w:sz w:val="24"/>
-          <w:szCs w:val="24"/>
-        </w:rPr>
-        <w:t>–</w:t>
-      </w:r>
-      <w:r>
-        <w:rPr>
-          <w:sz w:val="24"/>
-          <w:szCs w:val="24"/>
-        </w:rPr>
-        <w:t>code</w:t>
+        <w:t>p5js run fractalplant –code</w:t>
       </w:r>
     </w:p>
     <w:p>
@@ -291,22 +297,15 @@
         <w:t>For more information please visit the sites listed:</w:t>
       </w:r>
     </w:p>
-    <w:p>
-      <w:pPr>
-        <w:rPr>
-          <w:sz w:val="24"/>
-          <w:szCs w:val="24"/>
-        </w:rPr>
-      </w:pPr>
-    </w:p>
-    <w:p>
-      <w:pPr>
-        <w:rPr>
-          <w:sz w:val="24"/>
-          <w:szCs w:val="24"/>
-        </w:rPr>
-      </w:pPr>
-      <w:hyperlink r:id="rId5" w:history="1">
+    <w:p/>
+    <w:p>
+      <w:pPr>
+        <w:rPr>
+          <w:sz w:val="24"/>
+          <w:szCs w:val="24"/>
+        </w:rPr>
+      </w:pPr>
+      <w:hyperlink r:id="rId6" w:history="1">
         <w:r>
           <w:rPr>
             <w:rStyle w:val="Hyperlink"/>
@@ -324,7 +323,7 @@
           <w:szCs w:val="24"/>
         </w:rPr>
       </w:pPr>
-      <w:hyperlink r:id="rId6" w:history="1">
+      <w:hyperlink r:id="rId7" w:history="1">
         <w:r>
           <w:rPr>
             <w:rStyle w:val="Hyperlink"/>
@@ -334,14 +333,6 @@
           <w:t>https://p5js.org/</w:t>
         </w:r>
       </w:hyperlink>
-    </w:p>
-    <w:p>
-      <w:pPr>
-        <w:rPr>
-          <w:sz w:val="24"/>
-          <w:szCs w:val="24"/>
-        </w:rPr>
-      </w:pPr>
     </w:p>
     <w:p>
       <w:pPr>
@@ -817,6 +808,18 @@
       <w:shd w:val="clear" w:color="auto" w:fill="E1DFDD"/>
     </w:rPr>
   </w:style>
+  <w:style w:type="character" w:styleId="FollowedHyperlink">
+    <w:name w:val="FollowedHyperlink"/>
+    <w:basedOn w:val="DefaultParagraphFont"/>
+    <w:uiPriority w:val="99"/>
+    <w:semiHidden/>
+    <w:unhideWhenUsed/>
+    <w:rsid w:val="00D2645B"/>
+    <w:rPr>
+      <w:color w:val="954F72" w:themeColor="followedHyperlink"/>
+      <w:u w:val="single"/>
+    </w:rPr>
+  </w:style>
 </w:styles>
 </file>
 

</xml_diff>